<commit_message>
[feat] now supports ERROR! matching to test for expected errors, improved docs
</commit_message>
<xml_diff>
--- a/slut_doc.docx
+++ b/slut_doc.docx
@@ -394,7 +394,25 @@
                                         <w:sz w:val="20"/>
                                         <w:szCs w:val="20"/>
                                       </w:rPr>
-                                      <w:t>Reference documentation for the source-integrated unit testing engine for Rebol /Red language.</w:t>
+                                      <w:t xml:space="preserve">Reference documentation for the source-integrated unit testing engine for </w:t>
+                                    </w:r>
+                                    <w:proofErr w:type="spellStart"/>
+                                    <w:r>
+                                      <w:rPr>
+                                        <w:color w:val="595959" w:themeColor="text1" w:themeTint="A6"/>
+                                        <w:sz w:val="20"/>
+                                        <w:szCs w:val="20"/>
+                                      </w:rPr>
+                                      <w:t>Rebol</w:t>
+                                    </w:r>
+                                    <w:proofErr w:type="spellEnd"/>
+                                    <w:r>
+                                      <w:rPr>
+                                        <w:color w:val="595959" w:themeColor="text1" w:themeTint="A6"/>
+                                        <w:sz w:val="20"/>
+                                        <w:szCs w:val="20"/>
+                                      </w:rPr>
+                                      <w:t xml:space="preserve"> /Red language.</w:t>
                                     </w:r>
                                     <w:r>
                                       <w:rPr>
@@ -486,7 +504,25 @@
                                   <w:sz w:val="20"/>
                                   <w:szCs w:val="20"/>
                                 </w:rPr>
-                                <w:t>Reference documentation for the source-integrated unit testing engine for Rebol /Red language.</w:t>
+                                <w:t xml:space="preserve">Reference documentation for the source-integrated unit testing engine for </w:t>
+                              </w:r>
+                              <w:proofErr w:type="spellStart"/>
+                              <w:r>
+                                <w:rPr>
+                                  <w:color w:val="595959" w:themeColor="text1" w:themeTint="A6"/>
+                                  <w:sz w:val="20"/>
+                                  <w:szCs w:val="20"/>
+                                </w:rPr>
+                                <w:t>Rebol</w:t>
+                              </w:r>
+                              <w:proofErr w:type="spellEnd"/>
+                              <w:r>
+                                <w:rPr>
+                                  <w:color w:val="595959" w:themeColor="text1" w:themeTint="A6"/>
+                                  <w:sz w:val="20"/>
+                                  <w:szCs w:val="20"/>
+                                </w:rPr>
+                                <w:t xml:space="preserve"> /Red language.</w:t>
                               </w:r>
                               <w:r>
                                 <w:rPr>
@@ -798,7 +834,15 @@
     </w:p>
     <w:p>
       <w:r>
-        <w:t>Slut is the unit testing engine for use in Rebol source code projects.</w:t>
+        <w:t xml:space="preserve">Slut is the unit testing engine for use in </w:t>
+      </w:r>
+      <w:proofErr w:type="spellStart"/>
+      <w:r>
+        <w:t>Rebol</w:t>
+      </w:r>
+      <w:proofErr w:type="spellEnd"/>
+      <w:r>
+        <w:t xml:space="preserve"> source code projects.</w:t>
       </w:r>
       <w:r>
         <w:t xml:space="preserve">  It’s an integral part of the slim library manager</w:t>
@@ -814,7 +858,15 @@
     </w:p>
     <w:p>
       <w:r>
-        <w:t xml:space="preserve">This guarantees a higher degree of confidence in the test’s validity. </w:t>
+        <w:t xml:space="preserve">This guarantees </w:t>
+      </w:r>
+      <w:proofErr w:type="gramStart"/>
+      <w:r>
+        <w:t>a higher degree of</w:t>
+      </w:r>
+      <w:proofErr w:type="gramEnd"/>
+      <w:r>
+        <w:t xml:space="preserve"> confidence in the test’s validity. </w:t>
       </w:r>
     </w:p>
     <w:p>
@@ -895,20 +947,38 @@
     <w:p>
       <w:pPr>
         <w:pStyle w:val="sourcecode"/>
-      </w:pPr>
-      <w:r>
+        <w:rPr>
+          <w:color w:val="BFBFBF" w:themeColor="background1" w:themeShade="BF"/>
+        </w:rPr>
+      </w:pPr>
+      <w:r>
+        <w:rPr>
+          <w:color w:val="BFBFBF" w:themeColor="background1" w:themeShade="BF"/>
+        </w:rPr>
         <w:t xml:space="preserve">count: func [numbers </w:t>
       </w:r>
       <w:r>
+        <w:rPr>
+          <w:color w:val="BFBFBF" w:themeColor="background1" w:themeShade="BF"/>
+        </w:rPr>
         <w:t>[</w:t>
       </w:r>
       <w:r>
+        <w:rPr>
+          <w:color w:val="BFBFBF" w:themeColor="background1" w:themeShade="BF"/>
+        </w:rPr>
         <w:t>block!</w:t>
       </w:r>
       <w:r>
+        <w:rPr>
+          <w:color w:val="BFBFBF" w:themeColor="background1" w:themeShade="BF"/>
+        </w:rPr>
         <w:t>]</w:t>
       </w:r>
       <w:r>
+        <w:rPr>
+          <w:color w:val="BFBFBF" w:themeColor="background1" w:themeShade="BF"/>
+        </w:rPr>
         <w:t>][</w:t>
       </w:r>
     </w:p>
@@ -919,12 +989,30 @@
         <w:rPr>
           <w:rStyle w:val="srccomment"/>
           <w:color w:val="2F5496" w:themeColor="accent1" w:themeShade="BF"/>
+          <w14:textFill>
+            <w14:solidFill>
+              <w14:schemeClr w14:val="accent1">
+                <w14:lumMod w14:val="75000"/>
+                <w14:lumMod w14:val="50000"/>
+                <w14:lumMod w14:val="75000"/>
+              </w14:schemeClr>
+            </w14:solidFill>
+          </w14:textFill>
         </w:rPr>
       </w:pPr>
       <w:r>
         <w:rPr>
           <w:rStyle w:val="srccomment"/>
           <w:color w:val="2F5496" w:themeColor="accent1" w:themeShade="BF"/>
+          <w14:textFill>
+            <w14:solidFill>
+              <w14:schemeClr w14:val="accent1">
+                <w14:lumMod w14:val="75000"/>
+                <w14:lumMod w14:val="50000"/>
+                <w14:lumMod w14:val="75000"/>
+              </w14:schemeClr>
+            </w14:solidFill>
+          </w14:textFill>
         </w:rPr>
         <w:t>;</w:t>
       </w:r>
@@ -932,6 +1020,15 @@
         <w:rPr>
           <w:rStyle w:val="srccomment"/>
           <w:color w:val="2F5496" w:themeColor="accent1" w:themeShade="BF"/>
+          <w14:textFill>
+            <w14:solidFill>
+              <w14:schemeClr w14:val="accent1">
+                <w14:lumMod w14:val="75000"/>
+                <w14:lumMod w14:val="50000"/>
+                <w14:lumMod w14:val="75000"/>
+              </w14:schemeClr>
+            </w14:solidFill>
+          </w14:textFill>
         </w:rPr>
         <w:t xml:space="preserve"> </w:t>
       </w:r>
@@ -939,6 +1036,15 @@
         <w:rPr>
           <w:rStyle w:val="srccomment"/>
           <w:color w:val="2F5496" w:themeColor="accent1" w:themeShade="BF"/>
+          <w14:textFill>
+            <w14:solidFill>
+              <w14:schemeClr w14:val="accent1">
+                <w14:lumMod w14:val="75000"/>
+                <w14:lumMod w14:val="50000"/>
+                <w14:lumMod w14:val="75000"/>
+              </w14:schemeClr>
+            </w14:solidFill>
+          </w14:textFill>
         </w:rPr>
         <w:t>test-group  [count series block! utils-series.r ] [ ]</w:t>
       </w:r>
@@ -949,12 +1055,30 @@
         <w:rPr>
           <w:rStyle w:val="srccomment"/>
           <w:color w:val="2F5496" w:themeColor="accent1" w:themeShade="BF"/>
+          <w14:textFill>
+            <w14:solidFill>
+              <w14:schemeClr w14:val="accent1">
+                <w14:lumMod w14:val="75000"/>
+                <w14:lumMod w14:val="50000"/>
+                <w14:lumMod w14:val="75000"/>
+              </w14:schemeClr>
+            </w14:solidFill>
+          </w14:textFill>
         </w:rPr>
       </w:pPr>
       <w:r>
         <w:rPr>
           <w:rStyle w:val="srccomment"/>
           <w:color w:val="2F5496" w:themeColor="accent1" w:themeShade="BF"/>
+          <w14:textFill>
+            <w14:solidFill>
+              <w14:schemeClr w14:val="accent1">
+                <w14:lumMod w14:val="75000"/>
+                <w14:lumMod w14:val="50000"/>
+                <w14:lumMod w14:val="75000"/>
+              </w14:schemeClr>
+            </w14:solidFill>
+          </w14:textFill>
         </w:rPr>
         <w:tab/>
       </w:r>
@@ -962,6 +1086,15 @@
         <w:rPr>
           <w:rStyle w:val="srccomment"/>
           <w:color w:val="2F5496" w:themeColor="accent1" w:themeShade="BF"/>
+          <w14:textFill>
+            <w14:solidFill>
+              <w14:schemeClr w14:val="accent1">
+                <w14:lumMod w14:val="75000"/>
+                <w14:lumMod w14:val="50000"/>
+                <w14:lumMod w14:val="75000"/>
+              </w14:schemeClr>
+            </w14:solidFill>
+          </w14:textFill>
         </w:rPr>
         <w:t>;</w:t>
       </w:r>
@@ -969,6 +1102,15 @@
         <w:rPr>
           <w:rStyle w:val="srccomment"/>
           <w:color w:val="2F5496" w:themeColor="accent1" w:themeShade="BF"/>
+          <w14:textFill>
+            <w14:solidFill>
+              <w14:schemeClr w14:val="accent1">
+                <w14:lumMod w14:val="75000"/>
+                <w14:lumMod w14:val="50000"/>
+                <w14:lumMod w14:val="75000"/>
+              </w14:schemeClr>
+            </w14:solidFill>
+          </w14:textFill>
         </w:rPr>
         <w:tab/>
         <w:t>[ 2 = count [1 2  3 4  5  3 4] [ 3 4 ] ]</w:t>
@@ -980,12 +1122,30 @@
         <w:rPr>
           <w:rStyle w:val="srccomment"/>
           <w:color w:val="2F5496" w:themeColor="accent1" w:themeShade="BF"/>
+          <w14:textFill>
+            <w14:solidFill>
+              <w14:schemeClr w14:val="accent1">
+                <w14:lumMod w14:val="75000"/>
+                <w14:lumMod w14:val="50000"/>
+                <w14:lumMod w14:val="75000"/>
+              </w14:schemeClr>
+            </w14:solidFill>
+          </w14:textFill>
         </w:rPr>
       </w:pPr>
       <w:r>
         <w:rPr>
           <w:rStyle w:val="srccomment"/>
           <w:color w:val="2F5496" w:themeColor="accent1" w:themeShade="BF"/>
+          <w14:textFill>
+            <w14:solidFill>
+              <w14:schemeClr w14:val="accent1">
+                <w14:lumMod w14:val="75000"/>
+                <w14:lumMod w14:val="50000"/>
+                <w14:lumMod w14:val="75000"/>
+              </w14:schemeClr>
+            </w14:solidFill>
+          </w14:textFill>
         </w:rPr>
         <w:tab/>
       </w:r>
@@ -993,6 +1153,15 @@
         <w:rPr>
           <w:rStyle w:val="srccomment"/>
           <w:color w:val="2F5496" w:themeColor="accent1" w:themeShade="BF"/>
+          <w14:textFill>
+            <w14:solidFill>
+              <w14:schemeClr w14:val="accent1">
+                <w14:lumMod w14:val="75000"/>
+                <w14:lumMod w14:val="50000"/>
+                <w14:lumMod w14:val="75000"/>
+              </w14:schemeClr>
+            </w14:solidFill>
+          </w14:textFill>
         </w:rPr>
         <w:t>;</w:t>
       </w:r>
@@ -1000,6 +1169,15 @@
         <w:rPr>
           <w:rStyle w:val="srccomment"/>
           <w:color w:val="2F5496" w:themeColor="accent1" w:themeShade="BF"/>
+          <w14:textFill>
+            <w14:solidFill>
+              <w14:schemeClr w14:val="accent1">
+                <w14:lumMod w14:val="75000"/>
+                <w14:lumMod w14:val="50000"/>
+                <w14:lumMod w14:val="75000"/>
+              </w14:schemeClr>
+            </w14:solidFill>
+          </w14:textFill>
         </w:rPr>
         <w:tab/>
         <w:t>[ 0 = count [1 2 3 ]  ]</w:t>
@@ -1008,11 +1186,23 @@
     <w:p>
       <w:pPr>
         <w:pStyle w:val="sourcecode"/>
+        <w:rPr>
+          <w:color w:val="BFBFBF" w:themeColor="background1" w:themeShade="BF"/>
+        </w:rPr>
       </w:pPr>
       <w:r>
         <w:rPr>
           <w:rStyle w:val="srccomment"/>
           <w:color w:val="2F5496" w:themeColor="accent1" w:themeShade="BF"/>
+          <w14:textFill>
+            <w14:solidFill>
+              <w14:schemeClr w14:val="accent1">
+                <w14:lumMod w14:val="75000"/>
+                <w14:lumMod w14:val="50000"/>
+                <w14:lumMod w14:val="75000"/>
+              </w14:schemeClr>
+            </w14:solidFill>
+          </w14:textFill>
         </w:rPr>
         <w:tab/>
       </w:r>
@@ -1020,6 +1210,15 @@
         <w:rPr>
           <w:rStyle w:val="srccomment"/>
           <w:color w:val="2F5496" w:themeColor="accent1" w:themeShade="BF"/>
+          <w14:textFill>
+            <w14:solidFill>
+              <w14:schemeClr w14:val="accent1">
+                <w14:lumMod w14:val="75000"/>
+                <w14:lumMod w14:val="50000"/>
+                <w14:lumMod w14:val="75000"/>
+              </w14:schemeClr>
+            </w14:solidFill>
+          </w14:textFill>
         </w:rPr>
         <w:t>;</w:t>
       </w:r>
@@ -1027,6 +1226,15 @@
         <w:rPr>
           <w:rStyle w:val="srccomment"/>
           <w:color w:val="2F5496" w:themeColor="accent1" w:themeShade="BF"/>
+          <w14:textFill>
+            <w14:solidFill>
+              <w14:schemeClr w14:val="accent1">
+                <w14:lumMod w14:val="75000"/>
+                <w14:lumMod w14:val="50000"/>
+                <w14:lumMod w14:val="75000"/>
+              </w14:schemeClr>
+            </w14:solidFill>
+          </w14:textFill>
         </w:rPr>
         <w:t xml:space="preserve"> </w:t>
       </w:r>
@@ -1034,6 +1242,15 @@
         <w:rPr>
           <w:rStyle w:val="srccomment"/>
           <w:color w:val="2F5496" w:themeColor="accent1" w:themeShade="BF"/>
+          <w14:textFill>
+            <w14:solidFill>
+              <w14:schemeClr w14:val="accent1">
+                <w14:lumMod w14:val="75000"/>
+                <w14:lumMod w14:val="50000"/>
+                <w14:lumMod w14:val="75000"/>
+              </w14:schemeClr>
+            </w14:solidFill>
+          </w14:textFill>
         </w:rPr>
         <w:t>end-group</w:t>
       </w:r>
@@ -1041,24 +1258,42 @@
     <w:p>
       <w:pPr>
         <w:pStyle w:val="sourcecode"/>
-      </w:pPr>
-    </w:p>
-    <w:p>
-      <w:pPr>
-        <w:pStyle w:val="sourcecode"/>
-      </w:pPr>
-      <w:r>
+        <w:rPr>
+          <w:color w:val="BFBFBF" w:themeColor="background1" w:themeShade="BF"/>
+        </w:rPr>
+      </w:pPr>
+    </w:p>
+    <w:p>
+      <w:pPr>
+        <w:pStyle w:val="sourcecode"/>
+        <w:rPr>
+          <w:color w:val="BFBFBF" w:themeColor="background1" w:themeShade="BF"/>
+        </w:rPr>
+      </w:pPr>
+      <w:r>
+        <w:rPr>
+          <w:color w:val="BFBFBF" w:themeColor="background1" w:themeShade="BF"/>
+        </w:rPr>
         <w:tab/>
       </w:r>
       <w:r>
+        <w:rPr>
+          <w:color w:val="BFBFBF" w:themeColor="background1" w:themeShade="BF"/>
+        </w:rPr>
         <w:t>Val: 0</w:t>
       </w:r>
     </w:p>
     <w:p>
       <w:pPr>
         <w:pStyle w:val="sourcecode"/>
-      </w:pPr>
-      <w:r>
+        <w:rPr>
+          <w:color w:val="BFBFBF" w:themeColor="background1" w:themeShade="BF"/>
+        </w:rPr>
+      </w:pPr>
+      <w:r>
+        <w:rPr>
+          <w:color w:val="BFBFBF" w:themeColor="background1" w:themeShade="BF"/>
+        </w:rPr>
         <w:tab/>
         <w:t>Foreach value numbers [val: val + number]</w:t>
       </w:r>
@@ -1066,8 +1301,14 @@
     <w:p>
       <w:pPr>
         <w:pStyle w:val="sourcecode"/>
-      </w:pPr>
-      <w:r>
+        <w:rPr>
+          <w:color w:val="BFBFBF" w:themeColor="background1" w:themeShade="BF"/>
+        </w:rPr>
+      </w:pPr>
+      <w:r>
+        <w:rPr>
+          <w:color w:val="BFBFBF" w:themeColor="background1" w:themeShade="BF"/>
+        </w:rPr>
         <w:t>]</w:t>
       </w:r>
     </w:p>
@@ -1095,7 +1336,17 @@
     </w:p>
     <w:p>
       <w:r>
-        <w:t xml:space="preserve">In order to launch your tests, simply load the slut.r library and run the </w:t>
+        <w:t xml:space="preserve">In order to launch your tests, simply load the </w:t>
+      </w:r>
+      <w:proofErr w:type="spellStart"/>
+      <w:proofErr w:type="gramStart"/>
+      <w:r>
+        <w:t>slut.r</w:t>
+      </w:r>
+      <w:proofErr w:type="spellEnd"/>
+      <w:proofErr w:type="gramEnd"/>
+      <w:r>
+        <w:t xml:space="preserve"> library and run the </w:t>
       </w:r>
       <w:r>
         <w:t>following commands in sequence:</w:t>
@@ -1104,44 +1355,79 @@
     <w:p>
       <w:pPr>
         <w:pStyle w:val="sourcecode"/>
-      </w:pPr>
-      <w:r>
+        <w:rPr>
+          <w:color w:val="BFBFBF" w:themeColor="background1" w:themeShade="BF"/>
+        </w:rPr>
+      </w:pPr>
+      <w:r>
+        <w:rPr>
+          <w:color w:val="BFBFBF" w:themeColor="background1" w:themeShade="BF"/>
+        </w:rPr>
         <w:t>do %slim-libs/slim.r</w:t>
       </w:r>
     </w:p>
     <w:p>
       <w:pPr>
         <w:pStyle w:val="sourcecode"/>
-      </w:pPr>
-      <w:r>
+        <w:rPr>
+          <w:color w:val="BFBFBF" w:themeColor="background1" w:themeShade="BF"/>
+        </w:rPr>
+      </w:pPr>
+      <w:r>
+        <w:rPr>
+          <w:color w:val="BFBFBF" w:themeColor="background1" w:themeShade="BF"/>
+        </w:rPr>
         <w:t>slut: slim/open ‘slut 1.0.3</w:t>
       </w:r>
     </w:p>
     <w:p>
       <w:pPr>
         <w:pStyle w:val="sourcecode"/>
-      </w:pPr>
-    </w:p>
-    <w:p>
-      <w:pPr>
-        <w:pStyle w:val="sourcecode"/>
-      </w:pPr>
-      <w:r>
+        <w:rPr>
+          <w:color w:val="BFBFBF" w:themeColor="background1" w:themeShade="BF"/>
+        </w:rPr>
+      </w:pPr>
+    </w:p>
+    <w:p>
+      <w:pPr>
+        <w:pStyle w:val="sourcecode"/>
+        <w:rPr>
+          <w:color w:val="BFBFBF" w:themeColor="background1" w:themeShade="BF"/>
+        </w:rPr>
+      </w:pPr>
+      <w:r>
+        <w:rPr>
+          <w:color w:val="BFBFBF" w:themeColor="background1" w:themeShade="BF"/>
+        </w:rPr>
         <w:t>slut/extract script-path</w:t>
       </w:r>
     </w:p>
     <w:p>
       <w:pPr>
         <w:pStyle w:val="sourcecode"/>
-      </w:pPr>
-      <w:r>
+        <w:rPr>
+          <w:color w:val="BFBFBF" w:themeColor="background1" w:themeShade="BF"/>
+        </w:rPr>
+      </w:pPr>
+      <w:r>
+        <w:rPr>
+          <w:color w:val="BFBFBF" w:themeColor="background1" w:themeShade="BF"/>
+        </w:rPr>
         <w:t>slut/do-tests</w:t>
       </w:r>
     </w:p>
     <w:p/>
     <w:p>
       <w:r>
-        <w:t>do-tests()  has a few useful refinements for viewing and controlling tests, mainly:</w:t>
+        <w:t>do-</w:t>
+      </w:r>
+      <w:proofErr w:type="gramStart"/>
+      <w:r>
+        <w:t>tests(</w:t>
+      </w:r>
+      <w:proofErr w:type="gramEnd"/>
+      <w:r>
+        <w:t>)  has a few useful refinements for viewing and controlling tests, mainly:</w:t>
       </w:r>
     </w:p>
     <w:p>
@@ -1371,7 +1657,15 @@
     </w:p>
     <w:p>
       <w:r>
-        <w:t>The repository on gitlab tends to be a bit more up to date.</w:t>
+        <w:t xml:space="preserve">The repository on </w:t>
+      </w:r>
+      <w:proofErr w:type="spellStart"/>
+      <w:r>
+        <w:t>gitlab</w:t>
+      </w:r>
+      <w:proofErr w:type="spellEnd"/>
+      <w:r>
+        <w:t xml:space="preserve"> tends to be a bit more up to date.</w:t>
       </w:r>
     </w:p>
     <w:p>
@@ -1381,34 +1675,70 @@
     </w:p>
     <w:p>
       <w:r>
-        <w:t xml:space="preserve">To load up slim just use the Rebol </w:t>
-      </w:r>
+        <w:t xml:space="preserve">To load up slim just use the </w:t>
+      </w:r>
+      <w:proofErr w:type="spellStart"/>
+      <w:r>
+        <w:t>Rebol</w:t>
+      </w:r>
+      <w:proofErr w:type="spellEnd"/>
       <w:r>
         <w:t xml:space="preserve"> </w:t>
       </w:r>
       <w:r>
+        <w:t xml:space="preserve"> </w:t>
+      </w:r>
+      <w:r>
         <w:rPr>
           <w:rStyle w:val="codeblock"/>
-        </w:rPr>
-        <w:t xml:space="preserve"> D</w:t>
-      </w:r>
+          <w:color w:val="BFBFBF" w:themeColor="background1" w:themeShade="BF"/>
+        </w:rPr>
+        <w:t xml:space="preserve"> </w:t>
+      </w:r>
+      <w:proofErr w:type="gramStart"/>
       <w:r>
         <w:rPr>
           <w:rStyle w:val="codeblock"/>
+          <w:color w:val="BFBFBF" w:themeColor="background1" w:themeShade="BF"/>
+        </w:rPr>
+        <w:t>D</w:t>
+      </w:r>
+      <w:r>
+        <w:rPr>
+          <w:rStyle w:val="codeblock"/>
+          <w:color w:val="BFBFBF" w:themeColor="background1" w:themeShade="BF"/>
         </w:rPr>
         <w:t>O</w:t>
       </w:r>
       <w:r>
         <w:rPr>
           <w:rStyle w:val="codeblock"/>
+          <w:color w:val="BFBFBF" w:themeColor="background1" w:themeShade="BF"/>
         </w:rPr>
         <w:t xml:space="preserve"> </w:t>
       </w:r>
       <w:r>
         <w:t xml:space="preserve"> function</w:t>
       </w:r>
-      <w:r>
-        <w:t xml:space="preserve"> on the filepath where you installed the slim.r file.</w:t>
+      <w:proofErr w:type="gramEnd"/>
+      <w:r>
+        <w:t xml:space="preserve"> on the </w:t>
+      </w:r>
+      <w:proofErr w:type="spellStart"/>
+      <w:r>
+        <w:t>filepath</w:t>
+      </w:r>
+      <w:proofErr w:type="spellEnd"/>
+      <w:r>
+        <w:t xml:space="preserve"> where you installed the </w:t>
+      </w:r>
+      <w:proofErr w:type="spellStart"/>
+      <w:r>
+        <w:t>slim.r</w:t>
+      </w:r>
+      <w:proofErr w:type="spellEnd"/>
+      <w:r>
+        <w:t xml:space="preserve"> file.</w:t>
       </w:r>
     </w:p>
     <w:p>
@@ -1419,16 +1749,28 @@
     <w:p>
       <w:pPr>
         <w:pStyle w:val="sourcecode"/>
-      </w:pPr>
-      <w:r>
+        <w:rPr>
+          <w:color w:val="BFBFBF" w:themeColor="background1" w:themeShade="BF"/>
+        </w:rPr>
+      </w:pPr>
+      <w:r>
+        <w:rPr>
+          <w:color w:val="BFBFBF" w:themeColor="background1" w:themeShade="BF"/>
+        </w:rPr>
         <w:t>Rebol [  ]</w:t>
       </w:r>
     </w:p>
     <w:p>
       <w:pPr>
         <w:pStyle w:val="sourcecode"/>
-      </w:pPr>
-      <w:r>
+        <w:rPr>
+          <w:color w:val="BFBFBF" w:themeColor="background1" w:themeShade="BF"/>
+        </w:rPr>
+      </w:pPr>
+      <w:r>
+        <w:rPr>
+          <w:color w:val="BFBFBF" w:themeColor="background1" w:themeShade="BF"/>
+        </w:rPr>
         <w:t>do  %/c/slim-libs/slim.r</w:t>
       </w:r>
     </w:p>
@@ -1464,7 +1806,23 @@
         <w:t xml:space="preserve">The comment mode </w:t>
       </w:r>
       <w:r>
-        <w:t>test specification is a simple notation where you prefix ALL lines of your test specification (single, group, or otherwise) with simple Rebol comment markers.  The system can thus be hidden completely from the Rebol Interpreter and live anywhere in the source.</w:t>
+        <w:t xml:space="preserve">test specification is a simple notation where you prefix ALL lines of your test specification (single, group, or otherwise) with simple </w:t>
+      </w:r>
+      <w:proofErr w:type="spellStart"/>
+      <w:r>
+        <w:t>Rebol</w:t>
+      </w:r>
+      <w:proofErr w:type="spellEnd"/>
+      <w:r>
+        <w:t xml:space="preserve"> comment markers.  The system can thus be hidden completely from the </w:t>
+      </w:r>
+      <w:proofErr w:type="spellStart"/>
+      <w:r>
+        <w:t>Rebol</w:t>
+      </w:r>
+      <w:proofErr w:type="spellEnd"/>
+      <w:r>
+        <w:t xml:space="preserve"> Interpreter and live anywhere in the source.</w:t>
       </w:r>
     </w:p>
     <w:p>
@@ -1483,7 +1841,15 @@
     </w:p>
     <w:p>
       <w:r>
-        <w:t xml:space="preserve">You can even put your comments within data, anywhere a comment is allowed in Rebol.  This is useful to put tests </w:t>
+        <w:t xml:space="preserve">You can even put your comments within data, anywhere a comment is allowed in </w:t>
+      </w:r>
+      <w:proofErr w:type="spellStart"/>
+      <w:r>
+        <w:t>Rebol</w:t>
+      </w:r>
+      <w:proofErr w:type="spellEnd"/>
+      <w:r>
+        <w:t xml:space="preserve">.  This is useful to put tests </w:t>
       </w:r>
       <w:r>
         <w:t xml:space="preserve">in places which may impossible in </w:t>
@@ -1508,11 +1874,11 @@
         <w:pStyle w:val="sourcecode"/>
         <w:rPr>
           <w:rStyle w:val="srccomment"/>
-          <w:color w:val="808080" w:themeColor="background1" w:themeShade="80"/>
-          <w:shd w:val="clear" w:color="auto" w:fill="auto"/>
+          <w:color w:val="2F5496" w:themeColor="accent1" w:themeShade="BF"/>
           <w14:textFill>
             <w14:solidFill>
-              <w14:schemeClr w14:val="bg1">
+              <w14:schemeClr w14:val="accent1">
+                <w14:lumMod w14:val="75000"/>
                 <w14:lumMod w14:val="50000"/>
                 <w14:lumMod w14:val="75000"/>
               </w14:schemeClr>
@@ -1524,6 +1890,15 @@
         <w:rPr>
           <w:rStyle w:val="srccomment"/>
           <w:color w:val="2F5496" w:themeColor="accent1" w:themeShade="BF"/>
+          <w14:textFill>
+            <w14:solidFill>
+              <w14:schemeClr w14:val="accent1">
+                <w14:lumMod w14:val="75000"/>
+                <w14:lumMod w14:val="50000"/>
+                <w14:lumMod w14:val="75000"/>
+              </w14:schemeClr>
+            </w14:solidFill>
+          </w14:textFill>
         </w:rPr>
         <w:t xml:space="preserve">; test [ simple app.r ] [ </w:t>
       </w:r>
@@ -1531,6 +1906,15 @@
         <w:rPr>
           <w:rStyle w:val="srccomment"/>
           <w:color w:val="2F5496" w:themeColor="accent1" w:themeShade="BF"/>
+          <w14:textFill>
+            <w14:solidFill>
+              <w14:schemeClr w14:val="accent1">
+                <w14:lumMod w14:val="75000"/>
+                <w14:lumMod w14:val="50000"/>
+                <w14:lumMod w14:val="75000"/>
+              </w14:schemeClr>
+            </w14:solidFill>
+          </w14:textFill>
         </w:rPr>
         <w:t>1 = first [ 1 2 ]</w:t>
       </w:r>
@@ -1538,6 +1922,15 @@
         <w:rPr>
           <w:rStyle w:val="srccomment"/>
           <w:color w:val="2F5496" w:themeColor="accent1" w:themeShade="BF"/>
+          <w14:textFill>
+            <w14:solidFill>
+              <w14:schemeClr w14:val="accent1">
+                <w14:lumMod w14:val="75000"/>
+                <w14:lumMod w14:val="50000"/>
+                <w14:lumMod w14:val="75000"/>
+              </w14:schemeClr>
+            </w14:solidFill>
+          </w14:textFill>
         </w:rPr>
         <w:t xml:space="preserve"> ]</w:t>
       </w:r>
@@ -1548,147 +1941,423 @@
       </w:pPr>
       <w:r>
         <w:lastRenderedPageBreak/>
-        <w:t>Block mode</w:t>
-      </w:r>
-    </w:p>
-    <w:p>
-      <w:r>
-        <w:t xml:space="preserve">The block mode is useful to enter tests with </w:t>
-      </w:r>
-      <w:r>
-        <w:t>simpler</w:t>
-      </w:r>
-      <w:r>
-        <w:t xml:space="preserve"> syntax, since you do not need to prefix each line with a comment marker.</w:t>
-      </w:r>
-    </w:p>
-    <w:p>
-      <w:r>
-        <w:t xml:space="preserve">The downside is that it must maintain </w:t>
-      </w:r>
-      <w:r>
-        <w:t>block and source code coherency</w:t>
-      </w:r>
-      <w:r>
-        <w:t xml:space="preserve"> and it usually cannot be embedded within data and many intricate parts of source code like function arg</w:t>
-      </w:r>
-      <w:r>
-        <w:t>ument</w:t>
-      </w:r>
-      <w:r>
-        <w:t xml:space="preserve"> specs</w:t>
-      </w:r>
-      <w:r>
-        <w:t xml:space="preserve">.  </w:t>
-      </w:r>
-    </w:p>
-    <w:p>
-      <w:r>
-        <w:t xml:space="preserve">Block mode specified tests also </w:t>
-      </w:r>
-      <w:r>
-        <w:t>can</w:t>
-      </w:r>
-      <w:r>
-        <w:t>not</w:t>
-      </w:r>
-      <w:r>
-        <w:t xml:space="preserve"> be in</w:t>
-      </w:r>
-      <w:r>
-        <w:t>-</w:t>
-      </w:r>
-      <w:r>
-        <w:t xml:space="preserve">lined within most constructs like </w:t>
-      </w:r>
-      <w:r>
-        <w:rPr>
-          <w:rStyle w:val="codeblock"/>
-        </w:rPr>
-        <w:t xml:space="preserve"> A</w:t>
-      </w:r>
-      <w:r>
-        <w:rPr>
-          <w:rStyle w:val="codeblock"/>
-        </w:rPr>
-        <w:t>NY / ALL</w:t>
-      </w:r>
-      <w:r>
-        <w:rPr>
-          <w:rStyle w:val="codeblock"/>
-        </w:rPr>
-        <w:t xml:space="preserve"> </w:t>
-      </w:r>
-      <w:r>
-        <w:t xml:space="preserve">  </w:t>
-      </w:r>
-      <w:r>
-        <w:t xml:space="preserve">decision </w:t>
-      </w:r>
-      <w:r>
-        <w:t>trees.</w:t>
-      </w:r>
-    </w:p>
-    <w:p>
-      <w:r>
-        <w:t>Here is an example of the same test above, using block mode syntax:</w:t>
-      </w:r>
-    </w:p>
-    <w:p>
-      <w:pPr>
-        <w:pStyle w:val="sourcecode"/>
-      </w:pPr>
-      <w:r>
-        <w:t>#TEST [ [ simple app.r ] [ 1 = first [ 1 2 ] ] ]</w:t>
-      </w:r>
-    </w:p>
-    <w:p>
-      <w:r>
-        <w:t>Note that the WHOLE test is wrapped within a single outer block marker. This is to ensure the content is considered as a single data element</w:t>
-      </w:r>
-      <w:r>
-        <w:t xml:space="preserve"> within the source</w:t>
-      </w:r>
-      <w:r>
-        <w:t>.</w:t>
-      </w:r>
-      <w:r>
-        <w:t xml:space="preserve"> It also makes it much easier for the slut source parser to make sure the complete test is loaded in a single instruction with no chance for ambiguity in specification.</w:t>
-      </w:r>
-    </w:p>
-    <w:p>
-      <w:r>
-        <w:t xml:space="preserve">Note that adding issue! And block! data within source code </w:t>
-      </w:r>
-      <w:r>
-        <w:t>doesn’t bother Rebol, because it will simply skip over it, as long as it isn’t imbedded between a function (word) and its arguments.  Obviously putting an extra issue! and block in any dataset will also break your source, so use the comment mode syntax instead.</w:t>
-      </w:r>
-    </w:p>
-    <w:p>
-      <w:pPr>
-        <w:pStyle w:val="Heading1"/>
-      </w:pPr>
-      <w:r>
-        <w:t>Direct slim integration</w:t>
-      </w:r>
-    </w:p>
-    <w:p>
-      <w:r>
-        <w:t xml:space="preserve">An extremely powerful feature of slut is that it’s tightly integrated with the slim library management engine.  </w:t>
-      </w:r>
-    </w:p>
-    <w:p>
-      <w:r>
-        <w:t>I</w:t>
+        <w:t>Multi-line tests</w:t>
+      </w:r>
+    </w:p>
+    <w:p>
+      <w:r>
+        <w:t xml:space="preserve">By default, simple tests are a one-line affaire, but you may need to have more code or many tests, so you should use the multi-line block test syntax.  You simply wrap your test in a </w:t>
+      </w:r>
+      <w:proofErr w:type="gramStart"/>
+      <w:r>
+        <w:t>&lt;[</w:t>
+      </w:r>
+      <w:proofErr w:type="gramEnd"/>
+      <w:r>
+        <w:t xml:space="preserve">  ]&gt;  pair like so:</w:t>
+      </w:r>
+    </w:p>
+    <w:p>
+      <w:pPr>
+        <w:pStyle w:val="sourcecode"/>
+        <w:rPr>
+          <w:color w:val="BFBFBF" w:themeColor="background1" w:themeShade="BF"/>
+        </w:rPr>
+      </w:pPr>
+      <w:r>
+        <w:rPr>
+          <w:color w:val="BFBFBF" w:themeColor="background1" w:themeShade="BF"/>
+        </w:rPr>
+        <w:t>; test [ multi app.r ] &lt;[</w:t>
+      </w:r>
+    </w:p>
+    <w:p>
+      <w:pPr>
+        <w:pStyle w:val="sourcecode"/>
+        <w:rPr>
+          <w:color w:val="BFBFBF" w:themeColor="background1" w:themeShade="BF"/>
+        </w:rPr>
+      </w:pPr>
+      <w:r>
+        <w:rPr>
+          <w:color w:val="BFBFBF" w:themeColor="background1" w:themeShade="BF"/>
+        </w:rPr>
+        <w:t>;</w:t>
+      </w:r>
+      <w:r>
+        <w:rPr>
+          <w:color w:val="BFBFBF" w:themeColor="background1" w:themeShade="BF"/>
+        </w:rPr>
+        <w:tab/>
+        <w:t xml:space="preserve">i: info? %file </w:t>
+      </w:r>
+    </w:p>
+    <w:p>
+      <w:pPr>
+        <w:pStyle w:val="sourcecode"/>
+        <w:rPr>
+          <w:color w:val="BFBFBF" w:themeColor="background1" w:themeShade="BF"/>
+        </w:rPr>
+      </w:pPr>
+      <w:r>
+        <w:rPr>
+          <w:color w:val="BFBFBF" w:themeColor="background1" w:themeShade="BF"/>
+        </w:rPr>
+        <w:t>;</w:t>
+      </w:r>
+      <w:r>
+        <w:rPr>
+          <w:color w:val="BFBFBF" w:themeColor="background1" w:themeShade="BF"/>
+        </w:rPr>
+        <w:tab/>
+        <w:t>all [</w:t>
+      </w:r>
+    </w:p>
+    <w:p>
+      <w:pPr>
+        <w:pStyle w:val="sourcecode"/>
+        <w:rPr>
+          <w:color w:val="BFBFBF" w:themeColor="background1" w:themeShade="BF"/>
+        </w:rPr>
+      </w:pPr>
+      <w:r>
+        <w:rPr>
+          <w:color w:val="BFBFBF" w:themeColor="background1" w:themeShade="BF"/>
+        </w:rPr>
+        <w:t>;</w:t>
+      </w:r>
+      <w:r>
+        <w:rPr>
+          <w:color w:val="BFBFBF" w:themeColor="background1" w:themeShade="BF"/>
+        </w:rPr>
+        <w:tab/>
+        <w:t xml:space="preserve">    i/date &gt; (now – 2) ; max two days old</w:t>
+      </w:r>
+    </w:p>
+    <w:p>
+      <w:pPr>
+        <w:pStyle w:val="sourcecode"/>
+        <w:rPr>
+          <w:color w:val="BFBFBF" w:themeColor="background1" w:themeShade="BF"/>
+        </w:rPr>
+      </w:pPr>
+      <w:r>
+        <w:rPr>
+          <w:color w:val="BFBFBF" w:themeColor="background1" w:themeShade="BF"/>
+        </w:rPr>
+        <w:t>;</w:t>
+      </w:r>
+      <w:r>
+        <w:rPr>
+          <w:color w:val="BFBFBF" w:themeColor="background1" w:themeShade="BF"/>
+        </w:rPr>
+        <w:tab/>
+        <w:t xml:space="preserve">    i/type = ‘file</w:t>
+      </w:r>
+    </w:p>
+    <w:p>
+      <w:pPr>
+        <w:pStyle w:val="sourcecode"/>
+        <w:rPr>
+          <w:color w:val="BFBFBF" w:themeColor="background1" w:themeShade="BF"/>
+        </w:rPr>
+      </w:pPr>
+      <w:r>
+        <w:rPr>
+          <w:color w:val="BFBFBF" w:themeColor="background1" w:themeShade="BF"/>
+        </w:rPr>
+        <w:t>;       true</w:t>
       </w:r>
       <w:bookmarkStart w:id="0" w:name="_GoBack"/>
       <w:bookmarkEnd w:id="0"/>
+    </w:p>
+    <w:p>
+      <w:pPr>
+        <w:pStyle w:val="sourcecode"/>
+        <w:rPr>
+          <w:color w:val="BFBFBF" w:themeColor="background1" w:themeShade="BF"/>
+        </w:rPr>
+      </w:pPr>
+      <w:r>
+        <w:rPr>
+          <w:color w:val="BFBFBF" w:themeColor="background1" w:themeShade="BF"/>
+        </w:rPr>
+        <w:t>;</w:t>
+      </w:r>
+      <w:r>
+        <w:rPr>
+          <w:color w:val="BFBFBF" w:themeColor="background1" w:themeShade="BF"/>
+        </w:rPr>
+        <w:tab/>
+        <w:t>]</w:t>
+      </w:r>
+    </w:p>
+    <w:p>
+      <w:pPr>
+        <w:pStyle w:val="sourcecode"/>
+        <w:rPr>
+          <w:color w:val="BFBFBF" w:themeColor="background1" w:themeShade="BF"/>
+        </w:rPr>
+      </w:pPr>
+      <w:r>
+        <w:rPr>
+          <w:color w:val="BFBFBF" w:themeColor="background1" w:themeShade="BF"/>
+        </w:rPr>
+        <w:t>; ]&gt;</w:t>
+      </w:r>
+    </w:p>
+    <w:p>
+      <w:r>
+        <w:t xml:space="preserve">Don’t forget to include all the text within </w:t>
+      </w:r>
+      <w:proofErr w:type="spellStart"/>
+      <w:r>
+        <w:t>rebol</w:t>
+      </w:r>
+      <w:proofErr w:type="spellEnd"/>
+      <w:r>
+        <w:t xml:space="preserve"> </w:t>
+      </w:r>
+      <w:proofErr w:type="gramStart"/>
+      <w:r>
+        <w:t xml:space="preserve">comments  </w:t>
+      </w:r>
+      <w:r>
+        <w:rPr>
+          <mc:AlternateContent>
+            <mc:Choice Requires="w16se"/>
+            <mc:Fallback>
+              <w:rFonts w:ascii="Segoe UI Emoji" w:eastAsia="Segoe UI Emoji" w:hAnsi="Segoe UI Emoji" w:cs="Segoe UI Emoji"/>
+            </mc:Fallback>
+          </mc:AlternateContent>
+        </w:rPr>
+        <mc:AlternateContent>
+          <mc:Choice Requires="w16se">
+            <w16se:symEx w16se:font="Segoe UI Emoji" w16se:char="1F60A"/>
+          </mc:Choice>
+          <mc:Fallback>
+            <w:t>😊</w:t>
+          </mc:Fallback>
+        </mc:AlternateContent>
+      </w:r>
+      <w:proofErr w:type="gramEnd"/>
+      <w:r>
+        <w:t xml:space="preserve"> .</w:t>
+      </w:r>
+    </w:p>
+    <w:p/>
+    <w:p>
+      <w:pPr>
+        <w:pStyle w:val="Heading2"/>
+      </w:pPr>
+      <w:r>
+        <w:t>Block mode</w:t>
+      </w:r>
+      <w:r>
+        <w:t xml:space="preserve"> </w:t>
+      </w:r>
+    </w:p>
+    <w:p>
+      <w:pPr>
+        <w:rPr>
+          <w:color w:val="FF0000"/>
+        </w:rPr>
+      </w:pPr>
+      <w:r>
+        <w:rPr>
+          <w:color w:val="FF0000"/>
+        </w:rPr>
+        <w:t>(</w:t>
+      </w:r>
+      <w:proofErr w:type="gramStart"/>
+      <w:r>
+        <w:rPr>
+          <w:color w:val="FF0000"/>
+        </w:rPr>
+        <w:t>future specification,</w:t>
+      </w:r>
+      <w:proofErr w:type="gramEnd"/>
+      <w:r>
+        <w:rPr>
+          <w:color w:val="FF0000"/>
+        </w:rPr>
+        <w:t xml:space="preserve"> not yet implemented)</w:t>
+      </w:r>
+    </w:p>
+    <w:p>
+      <w:r>
+        <w:t xml:space="preserve">The block mode is useful to enter tests with </w:t>
+      </w:r>
+      <w:r>
+        <w:t>simpler</w:t>
+      </w:r>
+      <w:r>
+        <w:t xml:space="preserve"> syntax, since you do not need to prefix each line with a comment marker.</w:t>
+      </w:r>
+    </w:p>
+    <w:p>
+      <w:r>
+        <w:t xml:space="preserve">The downside is that it must maintain </w:t>
+      </w:r>
+      <w:r>
+        <w:t>block and source code coherency</w:t>
+      </w:r>
+      <w:r>
+        <w:t xml:space="preserve"> and it usually cannot be embedded within data and many intricate parts of source code like function arg</w:t>
+      </w:r>
+      <w:r>
+        <w:t>ument</w:t>
+      </w:r>
+      <w:r>
+        <w:t xml:space="preserve"> specs</w:t>
+      </w:r>
+      <w:r>
+        <w:t xml:space="preserve">.  </w:t>
+      </w:r>
+    </w:p>
+    <w:p>
+      <w:r>
+        <w:t xml:space="preserve">Block mode specified tests also </w:t>
+      </w:r>
+      <w:r>
+        <w:t>can</w:t>
+      </w:r>
+      <w:r>
+        <w:t>not</w:t>
+      </w:r>
+      <w:r>
+        <w:t xml:space="preserve"> be in</w:t>
+      </w:r>
+      <w:r>
+        <w:t>-</w:t>
+      </w:r>
+      <w:r>
+        <w:t xml:space="preserve">lined within most constructs </w:t>
+      </w:r>
+      <w:proofErr w:type="gramStart"/>
+      <w:r>
+        <w:t xml:space="preserve">like </w:t>
+      </w:r>
+      <w:r>
+        <w:rPr>
+          <w:rStyle w:val="codeblock"/>
+          <w:color w:val="BFBFBF" w:themeColor="background1" w:themeShade="BF"/>
+        </w:rPr>
+        <w:t xml:space="preserve"> A</w:t>
+      </w:r>
+      <w:r>
+        <w:rPr>
+          <w:rStyle w:val="codeblock"/>
+          <w:color w:val="BFBFBF" w:themeColor="background1" w:themeShade="BF"/>
+        </w:rPr>
+        <w:t>NY</w:t>
+      </w:r>
+      <w:proofErr w:type="gramEnd"/>
+      <w:r>
+        <w:rPr>
+          <w:rStyle w:val="codeblock"/>
+          <w:color w:val="BFBFBF" w:themeColor="background1" w:themeShade="BF"/>
+        </w:rPr>
+        <w:t xml:space="preserve"> / ALL</w:t>
+      </w:r>
+      <w:r>
+        <w:rPr>
+          <w:rStyle w:val="codeblock"/>
+          <w:color w:val="BFBFBF" w:themeColor="background1" w:themeShade="BF"/>
+        </w:rPr>
+        <w:t xml:space="preserve"> </w:t>
+      </w:r>
+      <w:r>
+        <w:t xml:space="preserve">  </w:t>
+      </w:r>
+      <w:r>
+        <w:t xml:space="preserve">decision </w:t>
+      </w:r>
+      <w:r>
+        <w:t>trees.</w:t>
+      </w:r>
+    </w:p>
+    <w:p>
+      <w:r>
+        <w:t>Here is an example of the same test above, using block mode syntax:</w:t>
+      </w:r>
+    </w:p>
+    <w:p>
+      <w:pPr>
+        <w:pStyle w:val="sourcecode"/>
+        <w:rPr>
+          <w:color w:val="BFBFBF" w:themeColor="background1" w:themeShade="BF"/>
+        </w:rPr>
+      </w:pPr>
+      <w:r>
+        <w:rPr>
+          <w:color w:val="BFBFBF" w:themeColor="background1" w:themeShade="BF"/>
+        </w:rPr>
+        <w:t>#TEST [ [ simple app.r ] [ 1 = first [ 1 2 ] ] ]</w:t>
+      </w:r>
+    </w:p>
+    <w:p>
+      <w:r>
+        <w:t>Note that the WHOLE test is wrapped within a single outer block marker. This is to ensure the content is considered as a single data element</w:t>
+      </w:r>
+      <w:r>
+        <w:t xml:space="preserve"> within the source</w:t>
+      </w:r>
+      <w:r>
+        <w:t>.</w:t>
+      </w:r>
+      <w:r>
+        <w:t xml:space="preserve"> It also makes it much easier for the slut source parser to make sure the complete test is loaded in a single instruction with no chance for ambiguity in specification.</w:t>
+      </w:r>
+    </w:p>
+    <w:p>
+      <w:r>
+        <w:t xml:space="preserve">Note that adding issue! And block! data within source code </w:t>
+      </w:r>
+      <w:r>
+        <w:t xml:space="preserve">doesn’t bother </w:t>
+      </w:r>
+      <w:proofErr w:type="spellStart"/>
+      <w:r>
+        <w:t>Rebol</w:t>
+      </w:r>
+      <w:proofErr w:type="spellEnd"/>
+      <w:r>
+        <w:t xml:space="preserve">, because it will simply skip over it, </w:t>
+      </w:r>
+      <w:proofErr w:type="gramStart"/>
+      <w:r>
+        <w:t>as long as</w:t>
+      </w:r>
+      <w:proofErr w:type="gramEnd"/>
+      <w:r>
+        <w:t xml:space="preserve"> it isn’t imbedded between a function (word) and its arguments.  Obviously putting an extra issue! and block in any dataset will also break your source, so use the comment mode syntax instead.</w:t>
+      </w:r>
+    </w:p>
+    <w:p>
+      <w:pPr>
+        <w:pStyle w:val="Heading1"/>
+      </w:pPr>
+      <w:r>
+        <w:t>Direct slim integration</w:t>
+      </w:r>
+    </w:p>
+    <w:p>
+      <w:r>
+        <w:t xml:space="preserve">An extremely powerful feature of slut is that it’s tightly integrated with the slim library management engine.  </w:t>
+      </w:r>
+    </w:p>
+    <w:p>
+      <w:r>
+        <w:t>I</w:t>
+      </w:r>
       <w:r>
         <w:t xml:space="preserve">t can contextualise your tests within a slim library automatically, because the simple act of using slut means you have a slim environment setup.  There is a simple comment marker to use at the beginning and end of any slim library which will allow slut to load that library just before starting its evaluation. </w:t>
       </w:r>
     </w:p>
     <w:p>
       <w:r>
+        <w:lastRenderedPageBreak/>
         <w:t xml:space="preserve">Doing so will then force a load of all dependencies of this library. This frees you from having to deal with this very complex situation.  </w:t>
       </w:r>
     </w:p>
@@ -1738,7 +2407,15 @@
     </w:p>
     <w:p>
       <w:r>
-        <w:t xml:space="preserve">Before the system performs any unit test, it will run ALL of the init code Exactly Once.  </w:t>
+        <w:t xml:space="preserve">Before the system performs any unit test, it will run </w:t>
+      </w:r>
+      <w:proofErr w:type="gramStart"/>
+      <w:r>
+        <w:t>ALL of</w:t>
+      </w:r>
+      <w:proofErr w:type="gramEnd"/>
+      <w:r>
+        <w:t xml:space="preserve"> the init code Exactly Once.  </w:t>
       </w:r>
     </w:p>
     <w:p>
@@ -1748,7 +2425,6 @@
     </w:p>
     <w:p>
       <w:r>
-        <w:lastRenderedPageBreak/>
         <w:t>The only way an init can be run again, is if you scan a file (possibly the same one).  In this case, the init is accumulated again and will be run again before any new test is performed.</w:t>
       </w:r>
     </w:p>
@@ -1760,8 +2436,14 @@
     <w:p>
       <w:pPr>
         <w:pStyle w:val="sourcecode"/>
-      </w:pPr>
-      <w:r>
+        <w:rPr>
+          <w:color w:val="BFBFBF" w:themeColor="background1" w:themeShade="BF"/>
+        </w:rPr>
+      </w:pPr>
+      <w:r>
+        <w:rPr>
+          <w:color w:val="BFBFBF" w:themeColor="background1" w:themeShade="BF"/>
+        </w:rPr>
         <w:t>; test-init [main-buffer: make string! 10’000 ]</w:t>
       </w:r>
     </w:p>
@@ -1807,16 +2489,6 @@
         <w:t>Test group</w:t>
       </w:r>
     </w:p>
-    <w:p>
-      <w:r>
-        <w:t>Gergergerg</w:t>
-      </w:r>
-    </w:p>
-    <w:p>
-      <w:r>
-        <w:t>Geiughergi</w:t>
-      </w:r>
-    </w:p>
     <w:p/>
     <w:p>
       <w:pPr>
@@ -1828,23 +2500,768 @@
       </w:r>
     </w:p>
     <w:p>
+      <w:r>
+        <w:t xml:space="preserve">Tests can reuse a </w:t>
+      </w:r>
+      <w:r>
+        <w:t xml:space="preserve">block of code which is </w:t>
+      </w:r>
+      <w:r>
+        <w:t>re-</w:t>
+      </w:r>
+      <w:r>
+        <w:t xml:space="preserve">executed </w:t>
+      </w:r>
+      <w:r>
+        <w:t xml:space="preserve">just before </w:t>
+      </w:r>
+      <w:r>
+        <w:t xml:space="preserve">each test </w:t>
+      </w:r>
+      <w:r>
+        <w:t xml:space="preserve">is run, it can easily be used to do </w:t>
+      </w:r>
+      <w:r>
+        <w:t xml:space="preserve">“per test” </w:t>
+      </w:r>
+      <w:r>
+        <w:t>initialisation</w:t>
+      </w:r>
+    </w:p>
+    <w:p>
+      <w:pPr>
+        <w:pStyle w:val="sourcecode"/>
+        <w:rPr>
+          <w:color w:val="BFBFBF" w:themeColor="background1" w:themeShade="BF"/>
+        </w:rPr>
+      </w:pPr>
+      <w:r>
+        <w:rPr>
+          <w:color w:val="BFBFBF" w:themeColor="background1" w:themeShade="BF"/>
+        </w:rPr>
+        <w:t>test-preamble '</w:t>
+      </w:r>
+      <w:r>
+        <w:rPr>
+          <w:color w:val="BFBFBF" w:themeColor="background1" w:themeShade="BF"/>
+        </w:rPr>
+        <w:t>pr-</w:t>
+      </w:r>
+      <w:r>
+        <w:rPr>
+          <w:color w:val="BFBFBF" w:themeColor="background1" w:themeShade="BF"/>
+        </w:rPr>
+        <w:t>str [ test-string: copy "TADAM"  ]</w:t>
+      </w:r>
+    </w:p>
+    <w:p>
+      <w:r>
+        <w:t>This preamble will reset the test-string at EACH test, because we are copying a new instance of it.</w:t>
+      </w:r>
+    </w:p>
+    <w:p>
+      <w:r>
+        <w:t>To use a preamble, add an extra block before your tests with the name of one or more preamble labels defined prior to the test.</w:t>
+      </w:r>
+    </w:p>
+    <w:p>
+      <w:pPr>
+        <w:pStyle w:val="sourcecode"/>
+        <w:rPr>
+          <w:color w:val="BFBFBF" w:themeColor="background1" w:themeShade="BF"/>
+        </w:rPr>
+      </w:pPr>
+      <w:r>
+        <w:rPr>
+          <w:color w:val="BFBFBF" w:themeColor="background1" w:themeShade="BF"/>
+        </w:rPr>
+        <w:t>Test [</w:t>
+      </w:r>
+      <w:r>
+        <w:rPr>
+          <w:color w:val="BFBFBF" w:themeColor="background1" w:themeShade="BF"/>
+        </w:rPr>
+        <w:t xml:space="preserve"> </w:t>
+      </w:r>
+      <w:r>
+        <w:rPr>
+          <w:color w:val="BFBFBF" w:themeColor="background1" w:themeShade="BF"/>
+        </w:rPr>
+        <w:t>mytest</w:t>
+      </w:r>
+      <w:r>
+        <w:rPr>
+          <w:color w:val="BFBFBF" w:themeColor="background1" w:themeShade="BF"/>
+        </w:rPr>
+        <w:t xml:space="preserve"> </w:t>
+      </w:r>
+      <w:r>
+        <w:rPr>
+          <w:color w:val="BFBFBF" w:themeColor="background1" w:themeShade="BF"/>
+        </w:rPr>
+        <w:t>][</w:t>
+      </w:r>
+      <w:r>
+        <w:rPr>
+          <w:color w:val="BFBFBF" w:themeColor="background1" w:themeShade="BF"/>
+        </w:rPr>
+        <w:t xml:space="preserve"> pr-</w:t>
+      </w:r>
+      <w:r>
+        <w:rPr>
+          <w:color w:val="BFBFBF" w:themeColor="background1" w:themeShade="BF"/>
+        </w:rPr>
+        <w:t>str</w:t>
+      </w:r>
+      <w:r>
+        <w:rPr>
+          <w:color w:val="BFBFBF" w:themeColor="background1" w:themeShade="BF"/>
+        </w:rPr>
+        <w:t xml:space="preserve"> </w:t>
+      </w:r>
+      <w:r>
+        <w:rPr>
+          <w:color w:val="BFBFBF" w:themeColor="background1" w:themeShade="BF"/>
+        </w:rPr>
+        <w:t xml:space="preserve">] [ #”T” = take </w:t>
+      </w:r>
+      <w:r>
+        <w:rPr>
+          <w:color w:val="BFBFBF" w:themeColor="background1" w:themeShade="BF"/>
+        </w:rPr>
+        <w:t>test-</w:t>
+      </w:r>
+      <w:r>
+        <w:rPr>
+          <w:color w:val="BFBFBF" w:themeColor="background1" w:themeShade="BF"/>
+        </w:rPr>
+        <w:t>str</w:t>
+      </w:r>
+      <w:r>
+        <w:rPr>
+          <w:color w:val="BFBFBF" w:themeColor="background1" w:themeShade="BF"/>
+        </w:rPr>
+        <w:t>ing</w:t>
+      </w:r>
+      <w:r>
+        <w:rPr>
+          <w:color w:val="BFBFBF" w:themeColor="background1" w:themeShade="BF"/>
+        </w:rPr>
+        <w:t xml:space="preserve"> ]</w:t>
+      </w:r>
+    </w:p>
+    <w:p>
+      <w:r>
+        <w:t>Note that the preamble block CANNOT be empty.  If you specify an empty block it will assume it is the test itself, and the test will be skipped and will NOT raise an error.</w:t>
+      </w:r>
+    </w:p>
+    <w:p>
       <w:pPr>
         <w:pStyle w:val="Heading1"/>
       </w:pPr>
+      <w:r>
+        <w:t>Testing for valid error results</w:t>
+      </w:r>
+    </w:p>
+    <w:p>
+      <w:r>
+        <w:t>Sometimes we must enforce that a function will return a specific error type, it this case use the single test format and add an issue! between the ‘test keyword and the beginning of the test spec, ex:</w:t>
+      </w:r>
+    </w:p>
+    <w:p>
+      <w:pPr>
+        <w:pStyle w:val="sourcecode"/>
+        <w:rPr>
+          <w:color w:val="BFBFBF" w:themeColor="background1" w:themeShade="BF"/>
+        </w:rPr>
+      </w:pPr>
+      <w:r>
+        <w:rPr>
+          <w:color w:val="BFBFBF" w:themeColor="background1" w:themeShade="BF"/>
+        </w:rPr>
+        <w:t>; test #</w:t>
+      </w:r>
+      <w:r>
+        <w:rPr>
+          <w:color w:val="BFBFBF" w:themeColor="background1" w:themeShade="BF"/>
+        </w:rPr>
+        <w:t>400</w:t>
+      </w:r>
+      <w:r>
+        <w:rPr>
+          <w:color w:val="BFBFBF" w:themeColor="background1" w:themeShade="BF"/>
+        </w:rPr>
+        <w:t xml:space="preserve"> [ </w:t>
+      </w:r>
+      <w:r>
+        <w:rPr>
+          <w:color w:val="BFBFBF" w:themeColor="background1" w:themeShade="BF"/>
+        </w:rPr>
+        <w:t>err-test</w:t>
+      </w:r>
+      <w:r>
+        <w:rPr>
+          <w:color w:val="BFBFBF" w:themeColor="background1" w:themeShade="BF"/>
+        </w:rPr>
+        <w:t xml:space="preserve"> ] [</w:t>
+      </w:r>
+      <w:r>
+        <w:rPr>
+          <w:color w:val="BFBFBF" w:themeColor="background1" w:themeShade="BF"/>
+        </w:rPr>
+        <w:t xml:space="preserve"> </w:t>
+      </w:r>
+      <w:r>
+        <w:rPr>
+          <w:color w:val="BFBFBF" w:themeColor="background1" w:themeShade="BF"/>
+        </w:rPr>
+        <w:t>0 / 0 ]</w:t>
+      </w:r>
+    </w:p>
+    <w:p>
+      <w:pPr>
+        <w:pStyle w:val="sourcecode"/>
+        <w:rPr>
+          <w:color w:val="BFBFBF" w:themeColor="background1" w:themeShade="BF"/>
+        </w:rPr>
+      </w:pPr>
+      <w:r>
+        <w:rPr>
+          <w:color w:val="BFBFBF" w:themeColor="background1" w:themeShade="BF"/>
+        </w:rPr>
+        <w:t>; test #</w:t>
+      </w:r>
+      <w:r>
+        <w:rPr>
+          <w:color w:val="BFBFBF" w:themeColor="background1" w:themeShade="BF"/>
+        </w:rPr>
+        <w:t>0</w:t>
+      </w:r>
+      <w:r>
+        <w:rPr>
+          <w:color w:val="BFBFBF" w:themeColor="background1" w:themeShade="BF"/>
+        </w:rPr>
+        <w:t>00</w:t>
+      </w:r>
+      <w:r>
+        <w:rPr>
+          <w:color w:val="BFBFBF" w:themeColor="background1" w:themeShade="BF"/>
+        </w:rPr>
+        <w:t xml:space="preserve"> [ </w:t>
+      </w:r>
+      <w:r>
+        <w:rPr>
+          <w:color w:val="BFBFBF" w:themeColor="background1" w:themeShade="BF"/>
+        </w:rPr>
+        <w:t>err-test</w:t>
+      </w:r>
+      <w:r>
+        <w:rPr>
+          <w:color w:val="BFBFBF" w:themeColor="background1" w:themeShade="BF"/>
+        </w:rPr>
+        <w:t xml:space="preserve"> ] [</w:t>
+      </w:r>
+      <w:r>
+        <w:rPr>
+          <w:color w:val="BFBFBF" w:themeColor="background1" w:themeShade="BF"/>
+        </w:rPr>
+        <w:t xml:space="preserve"> </w:t>
+      </w:r>
+      <w:r>
+        <w:rPr>
+          <w:color w:val="BFBFBF" w:themeColor="background1" w:themeShade="BF"/>
+        </w:rPr>
+        <w:t>0 / 0 ]</w:t>
+      </w:r>
+    </w:p>
+    <w:p>
+      <w:r>
+        <w:t>The number can be the exact error code from the related error, or it can be #000 if you want to support ANY error.</w:t>
+      </w:r>
+    </w:p>
+    <w:p>
+      <w:r>
+        <w:t>You can ALSO (optionally) add an extra lit-word to support a more specific error which is the ‘id property of the error in question</w:t>
+      </w:r>
+      <w:r>
+        <w:t>, ex:</w:t>
+      </w:r>
+    </w:p>
+    <w:p>
+      <w:pPr>
+        <w:pStyle w:val="sourcecode"/>
+        <w:rPr>
+          <w:color w:val="BFBFBF" w:themeColor="background1" w:themeShade="BF"/>
+        </w:rPr>
+      </w:pPr>
+      <w:r>
+        <w:rPr>
+          <w:color w:val="BFBFBF" w:themeColor="background1" w:themeShade="BF"/>
+        </w:rPr>
+        <w:t>; test #</w:t>
+      </w:r>
+      <w:r>
+        <w:rPr>
+          <w:color w:val="BFBFBF" w:themeColor="background1" w:themeShade="BF"/>
+        </w:rPr>
+        <w:t>400</w:t>
+      </w:r>
+      <w:r>
+        <w:rPr>
+          <w:color w:val="BFBFBF" w:themeColor="background1" w:themeShade="BF"/>
+        </w:rPr>
+        <w:t xml:space="preserve"> </w:t>
+      </w:r>
+      <w:r>
+        <w:rPr>
+          <w:color w:val="BFBFBF" w:themeColor="background1" w:themeShade="BF"/>
+        </w:rPr>
+        <w:t xml:space="preserve">‘zero-divide </w:t>
+      </w:r>
+      <w:r>
+        <w:rPr>
+          <w:color w:val="BFBFBF" w:themeColor="background1" w:themeShade="BF"/>
+        </w:rPr>
+        <w:t xml:space="preserve">[ </w:t>
+      </w:r>
+      <w:r>
+        <w:rPr>
+          <w:color w:val="BFBFBF" w:themeColor="background1" w:themeShade="BF"/>
+        </w:rPr>
+        <w:t>err-test</w:t>
+      </w:r>
+      <w:r>
+        <w:rPr>
+          <w:color w:val="BFBFBF" w:themeColor="background1" w:themeShade="BF"/>
+        </w:rPr>
+        <w:t xml:space="preserve"> ] [</w:t>
+      </w:r>
+      <w:r>
+        <w:rPr>
+          <w:color w:val="BFBFBF" w:themeColor="background1" w:themeShade="BF"/>
+        </w:rPr>
+        <w:t xml:space="preserve"> </w:t>
+      </w:r>
+      <w:r>
+        <w:rPr>
+          <w:color w:val="BFBFBF" w:themeColor="background1" w:themeShade="BF"/>
+        </w:rPr>
+        <w:t>0 / 0 ]</w:t>
+      </w:r>
+    </w:p>
+    <w:p>
+      <w:r>
+        <w:t>The above tests will return OK, since you are EXPECTING an error to be generated.</w:t>
+      </w:r>
     </w:p>
     <w:p>
       <w:pPr>
         <w:pStyle w:val="Heading1"/>
       </w:pPr>
       <w:r>
-        <w:t>Applying and choosing test via tags</w:t>
+        <w:t>Running tests</w:t>
+      </w:r>
+    </w:p>
+    <w:p>
+      <w:r>
+        <w:t>To run tests, simply use the do-tests function, it will launch all extracted tests so far, and return a compilation of all test results.</w:t>
+      </w:r>
+    </w:p>
+    <w:p>
+      <w:pPr>
+        <w:pStyle w:val="sourcecode"/>
+        <w:rPr>
+          <w:color w:val="BFBFBF" w:themeColor="background1" w:themeShade="BF"/>
+        </w:rPr>
+      </w:pPr>
+      <w:r>
+        <w:rPr>
+          <w:color w:val="BFBFBF" w:themeColor="background1" w:themeShade="BF"/>
+        </w:rPr>
+        <w:t xml:space="preserve">&gt;&gt; results: </w:t>
+      </w:r>
+      <w:r>
+        <w:rPr>
+          <w:color w:val="BFBFBF" w:themeColor="background1" w:themeShade="BF"/>
+        </w:rPr>
+        <w:t>slut/do-tests</w:t>
+      </w:r>
+    </w:p>
+    <w:p>
+      <w:pPr>
+        <w:pStyle w:val="sourcecode"/>
+        <w:rPr>
+          <w:color w:val="BFBFBF" w:themeColor="background1" w:themeShade="BF"/>
+        </w:rPr>
+      </w:pPr>
+      <w:r>
+        <w:rPr>
+          <w:color w:val="BFBFBF" w:themeColor="background1" w:themeShade="BF"/>
+        </w:rPr>
+        <w:t>&gt;&gt; probe results</w:t>
+      </w:r>
+    </w:p>
+    <w:p>
+      <w:pPr>
+        <w:pStyle w:val="sourcecode"/>
+        <w:rPr>
+          <w:color w:val="BFBFBF" w:themeColor="background1" w:themeShade="BF"/>
+        </w:rPr>
+      </w:pPr>
+      <w:r>
+        <w:rPr>
+          <w:color w:val="BFBFBF" w:themeColor="background1" w:themeShade="BF"/>
+        </w:rPr>
+        <w:t>make object! [</w:t>
+      </w:r>
+    </w:p>
+    <w:p>
+      <w:pPr>
+        <w:pStyle w:val="sourcecode"/>
+        <w:rPr>
+          <w:color w:val="BFBFBF" w:themeColor="background1" w:themeShade="BF"/>
+        </w:rPr>
+      </w:pPr>
+      <w:r>
+        <w:rPr>
+          <w:color w:val="BFBFBF" w:themeColor="background1" w:themeShade="BF"/>
+        </w:rPr>
+        <w:t xml:space="preserve">    errors?: 0</w:t>
+      </w:r>
+    </w:p>
+    <w:p>
+      <w:pPr>
+        <w:pStyle w:val="sourcecode"/>
+        <w:rPr>
+          <w:color w:val="BFBFBF" w:themeColor="background1" w:themeShade="BF"/>
+        </w:rPr>
+      </w:pPr>
+      <w:r>
+        <w:rPr>
+          <w:color w:val="BFBFBF" w:themeColor="background1" w:themeShade="BF"/>
+        </w:rPr>
+        <w:t xml:space="preserve">    failed?: 0</w:t>
+      </w:r>
+    </w:p>
+    <w:p>
+      <w:pPr>
+        <w:pStyle w:val="sourcecode"/>
+        <w:rPr>
+          <w:color w:val="BFBFBF" w:themeColor="background1" w:themeShade="BF"/>
+        </w:rPr>
+      </w:pPr>
+      <w:r>
+        <w:rPr>
+          <w:color w:val="BFBFBF" w:themeColor="background1" w:themeShade="BF"/>
+        </w:rPr>
+        <w:t xml:space="preserve">    succeeded?: 2</w:t>
+      </w:r>
+    </w:p>
+    <w:p>
+      <w:pPr>
+        <w:pStyle w:val="sourcecode"/>
+        <w:rPr>
+          <w:color w:val="BFBFBF" w:themeColor="background1" w:themeShade="BF"/>
+        </w:rPr>
+      </w:pPr>
+      <w:r>
+        <w:rPr>
+          <w:color w:val="BFBFBF" w:themeColor="background1" w:themeShade="BF"/>
+        </w:rPr>
+        <w:t xml:space="preserve">    total: 2</w:t>
+      </w:r>
+    </w:p>
+    <w:p>
+      <w:pPr>
+        <w:pStyle w:val="sourcecode"/>
+        <w:rPr>
+          <w:color w:val="BFBFBF" w:themeColor="background1" w:themeShade="BF"/>
+        </w:rPr>
+      </w:pPr>
+      <w:r>
+        <w:rPr>
+          <w:color w:val="BFBFBF" w:themeColor="background1" w:themeShade="BF"/>
+        </w:rPr>
+        <w:t xml:space="preserve">    labels: none</w:t>
+      </w:r>
+    </w:p>
+    <w:p>
+      <w:pPr>
+        <w:pStyle w:val="sourcecode"/>
+        <w:rPr>
+          <w:color w:val="BFBFBF" w:themeColor="background1" w:themeShade="BF"/>
+        </w:rPr>
+      </w:pPr>
+      <w:r>
+        <w:rPr>
+          <w:color w:val="BFBFBF" w:themeColor="background1" w:themeShade="BF"/>
+        </w:rPr>
+        <w:lastRenderedPageBreak/>
+        <w:t xml:space="preserve">    report: [</w:t>
+      </w:r>
+    </w:p>
+    <w:p>
+      <w:pPr>
+        <w:pStyle w:val="sourcecode"/>
+        <w:rPr>
+          <w:color w:val="BFBFBF" w:themeColor="background1" w:themeShade="BF"/>
+        </w:rPr>
+      </w:pPr>
+      <w:r>
+        <w:rPr>
+          <w:color w:val="BFBFBF" w:themeColor="background1" w:themeShade="BF"/>
+        </w:rPr>
+        <w:t xml:space="preserve">        -------------------------</w:t>
+      </w:r>
+    </w:p>
+    <w:p>
+      <w:pPr>
+        <w:pStyle w:val="sourcecode"/>
+        <w:rPr>
+          <w:color w:val="BFBFBF" w:themeColor="background1" w:themeShade="BF"/>
+        </w:rPr>
+      </w:pPr>
+      <w:r>
+        <w:rPr>
+          <w:color w:val="BFBFBF" w:themeColor="background1" w:themeShade="BF"/>
+        </w:rPr>
+        <w:t xml:space="preserve">        - %/S/dev/tests/test-slut-data.r</w:t>
+      </w:r>
+    </w:p>
+    <w:p>
+      <w:pPr>
+        <w:pStyle w:val="sourcecode"/>
+        <w:rPr>
+          <w:color w:val="BFBFBF" w:themeColor="background1" w:themeShade="BF"/>
+        </w:rPr>
+      </w:pPr>
+      <w:r>
+        <w:rPr>
+          <w:color w:val="BFBFBF" w:themeColor="background1" w:themeShade="BF"/>
+        </w:rPr>
+        <w:t xml:space="preserve">        -------------------------</w:t>
+      </w:r>
+    </w:p>
+    <w:p>
+      <w:pPr>
+        <w:pStyle w:val="sourcecode"/>
+        <w:rPr>
+          <w:color w:val="BFBFBF" w:themeColor="background1" w:themeShade="BF"/>
+        </w:rPr>
+      </w:pPr>
+      <w:r>
+        <w:rPr>
+          <w:color w:val="BFBFBF" w:themeColor="background1" w:themeShade="BF"/>
+        </w:rPr>
+        <w:t xml:space="preserve">        2 "#1" [mytest] none OK</w:t>
+      </w:r>
+    </w:p>
+    <w:p>
+      <w:pPr>
+        <w:pStyle w:val="sourcecode"/>
+        <w:rPr>
+          <w:color w:val="BFBFBF" w:themeColor="background1" w:themeShade="BF"/>
+        </w:rPr>
+      </w:pPr>
+      <w:r>
+        <w:rPr>
+          <w:color w:val="BFBFBF" w:themeColor="background1" w:themeShade="BF"/>
+        </w:rPr>
+        <w:t xml:space="preserve">        3 "#2" [err-test] none OK</w:t>
+      </w:r>
+    </w:p>
+    <w:p>
+      <w:pPr>
+        <w:pStyle w:val="sourcecode"/>
+        <w:rPr>
+          <w:color w:val="BFBFBF" w:themeColor="background1" w:themeShade="BF"/>
+        </w:rPr>
+      </w:pPr>
+      <w:r>
+        <w:rPr>
+          <w:color w:val="BFBFBF" w:themeColor="background1" w:themeShade="BF"/>
+        </w:rPr>
+        <w:t xml:space="preserve">    ]</w:t>
+      </w:r>
+    </w:p>
+    <w:p>
+      <w:pPr>
+        <w:pStyle w:val="sourcecode"/>
+        <w:rPr>
+          <w:color w:val="BFBFBF" w:themeColor="background1" w:themeShade="BF"/>
+        </w:rPr>
+      </w:pPr>
+      <w:r>
+        <w:rPr>
+          <w:color w:val="BFBFBF" w:themeColor="background1" w:themeShade="BF"/>
+        </w:rPr>
+        <w:t>]</w:t>
       </w:r>
     </w:p>
     <w:p>
       <w:pPr>
         <w:pStyle w:val="Heading1"/>
       </w:pPr>
-    </w:p>
+      <w:r>
+        <w:t>C</w:t>
+      </w:r>
+      <w:r>
+        <w:t>hoosing test</w:t>
+      </w:r>
+      <w:r>
+        <w:t>s to run</w:t>
+      </w:r>
+      <w:r>
+        <w:t xml:space="preserve"> </w:t>
+      </w:r>
+      <w:r>
+        <w:t>using filters</w:t>
+      </w:r>
+    </w:p>
+    <w:p>
+      <w:r>
+        <w:t>The do-tests function has two filters which allow you to chose which tests to run.</w:t>
+      </w:r>
+    </w:p>
+    <w:p>
+      <w:r>
+        <w:rPr>
+          <w:rStyle w:val="technicalrefChar"/>
+          <w:b/>
+          <w:sz w:val="24"/>
+          <w:szCs w:val="24"/>
+        </w:rPr>
+        <w:t>/all-of:</w:t>
+      </w:r>
+      <w:r>
+        <w:t xml:space="preserve">  can be used to select unit tests which have multiple tags, ex: </w:t>
+      </w:r>
+    </w:p>
+    <w:p>
+      <w:pPr>
+        <w:pStyle w:val="sourcecode"/>
+        <w:rPr>
+          <w:color w:val="BFBFBF" w:themeColor="background1" w:themeShade="BF"/>
+        </w:rPr>
+      </w:pPr>
+      <w:r>
+        <w:rPr>
+          <w:color w:val="BFBFBF" w:themeColor="background1" w:themeShade="BF"/>
+        </w:rPr>
+        <w:t>slut/do-tests</w:t>
+      </w:r>
+      <w:r>
+        <w:rPr>
+          <w:color w:val="BFBFBF" w:themeColor="background1" w:themeShade="BF"/>
+        </w:rPr>
+        <w:t>/all-of [string limits]</w:t>
+      </w:r>
+    </w:p>
+    <w:p>
+      <w:r>
+        <w:t>Here, we will only run tests which are tagged with both ‘string and ‘</w:t>
+      </w:r>
+      <w:proofErr w:type="gramStart"/>
+      <w:r>
+        <w:t>limits .</w:t>
+      </w:r>
+      <w:proofErr w:type="gramEnd"/>
+    </w:p>
+    <w:p>
+      <w:r>
+        <w:rPr>
+          <w:rStyle w:val="technicalrefChar"/>
+          <w:b/>
+          <w:sz w:val="24"/>
+          <w:szCs w:val="24"/>
+        </w:rPr>
+        <w:t>/any-</w:t>
+      </w:r>
+      <w:proofErr w:type="gramStart"/>
+      <w:r>
+        <w:rPr>
+          <w:rStyle w:val="technicalrefChar"/>
+          <w:b/>
+          <w:sz w:val="24"/>
+          <w:szCs w:val="24"/>
+        </w:rPr>
+        <w:t>of :</w:t>
+      </w:r>
+      <w:proofErr w:type="gramEnd"/>
+      <w:r>
+        <w:rPr>
+          <w:rStyle w:val="technicalrefChar"/>
+          <w:b/>
+          <w:sz w:val="24"/>
+          <w:szCs w:val="24"/>
+        </w:rPr>
+        <w:t xml:space="preserve"> </w:t>
+      </w:r>
+      <w:r>
+        <w:t>can be used to select unit test which match any given tag, in no particular order, ex:</w:t>
+      </w:r>
+    </w:p>
+    <w:p>
+      <w:pPr>
+        <w:pStyle w:val="sourcecode"/>
+        <w:rPr>
+          <w:color w:val="BFBFBF" w:themeColor="background1" w:themeShade="BF"/>
+        </w:rPr>
+      </w:pPr>
+      <w:r>
+        <w:rPr>
+          <w:color w:val="BFBFBF" w:themeColor="background1" w:themeShade="BF"/>
+        </w:rPr>
+        <w:t>slut/do-tests</w:t>
+      </w:r>
+      <w:r>
+        <w:rPr>
+          <w:color w:val="BFBFBF" w:themeColor="background1" w:themeShade="BF"/>
+        </w:rPr>
+        <w:t>/a</w:t>
+      </w:r>
+      <w:r>
+        <w:rPr>
+          <w:color w:val="BFBFBF" w:themeColor="background1" w:themeShade="BF"/>
+        </w:rPr>
+        <w:t>ny</w:t>
+      </w:r>
+      <w:r>
+        <w:rPr>
+          <w:color w:val="BFBFBF" w:themeColor="background1" w:themeShade="BF"/>
+        </w:rPr>
+        <w:t>-of [string limits]</w:t>
+      </w:r>
+    </w:p>
+    <w:p>
+      <w:r>
+        <w:t xml:space="preserve">Here, we will run </w:t>
+      </w:r>
+      <w:r>
+        <w:t xml:space="preserve">all </w:t>
+      </w:r>
+      <w:r>
+        <w:t xml:space="preserve">tests which are tagged with </w:t>
+      </w:r>
+      <w:r>
+        <w:t xml:space="preserve">either </w:t>
+      </w:r>
+      <w:r>
+        <w:t xml:space="preserve">‘string </w:t>
+      </w:r>
+      <w:r>
+        <w:t xml:space="preserve">or </w:t>
+      </w:r>
+      <w:r>
+        <w:t>‘</w:t>
+      </w:r>
+      <w:proofErr w:type="gramStart"/>
+      <w:r>
+        <w:t>limits .</w:t>
+      </w:r>
+      <w:proofErr w:type="gramEnd"/>
+    </w:p>
+    <w:p/>
     <w:p>
       <w:pPr>
         <w:pStyle w:val="Heading1"/>
@@ -1857,14 +3274,6 @@
     <w:p/>
     <w:p>
       <w:pPr>
-        <w:pStyle w:val="Heading1"/>
-      </w:pPr>
-      <w:r>
-        <w:t>gerg</w:t>
-      </w:r>
-    </w:p>
-    <w:p>
-      <w:pPr>
         <w:pStyle w:val="Title"/>
       </w:pPr>
       <w:r>
@@ -1896,7 +3305,7 @@
         <w:pStyle w:val="Heading1"/>
       </w:pPr>
       <w:r>
-        <w:t>In-line block format</w:t>
+        <w:t>Init</w:t>
       </w:r>
     </w:p>
     <w:p>
@@ -1904,7 +3313,7 @@
         <w:pStyle w:val="Heading1"/>
       </w:pPr>
       <w:r>
-        <w:t>Init</w:t>
+        <w:t>Test</w:t>
       </w:r>
     </w:p>
     <w:p>
@@ -1912,15 +3321,33 @@
         <w:pStyle w:val="Heading1"/>
       </w:pPr>
       <w:r>
-        <w:t>Test</w:t>
-      </w:r>
-    </w:p>
-    <w:p>
-      <w:pPr>
-        <w:pStyle w:val="Heading1"/>
-      </w:pPr>
-      <w:r>
         <w:t>Test-group</w:t>
+      </w:r>
+    </w:p>
+    <w:p/>
+    <w:p>
+      <w:pPr>
+        <w:pStyle w:val="Title"/>
+      </w:pPr>
+      <w:r>
+        <w:lastRenderedPageBreak/>
+        <w:t>Interactive testing in the REBOL command-prompt</w:t>
+      </w:r>
+    </w:p>
+    <w:p/>
+    <w:p>
+      <w:r>
+        <w:t>extract</w:t>
+      </w:r>
+    </w:p>
+    <w:p>
+      <w:r>
+        <w:t>reload</w:t>
+      </w:r>
+    </w:p>
+    <w:p>
+      <w:r>
+        <w:t>retest</w:t>
       </w:r>
     </w:p>
     <w:p/>
@@ -1955,15 +3382,24 @@
         <w:pStyle w:val="Heading1"/>
       </w:pPr>
       <w:r>
+        <w:t>JUNIT format result</w:t>
+      </w:r>
+    </w:p>
+    <w:p>
+      <w:pPr>
+        <w:pStyle w:val="Heading1"/>
+      </w:pPr>
+      <w:r>
         <w:t>Diff module</w:t>
       </w:r>
     </w:p>
+    <w:p/>
     <w:p/>
     <w:p/>
     <w:p/>
     <w:sectPr>
       <w:pgSz w:w="12240" w:h="15840"/>
-      <w:pgMar w:top="1440" w:right="1080" w:bottom="1080" w:left="1080" w:header="708" w:footer="708" w:gutter="0"/>
+      <w:pgMar w:top="1418" w:right="1080" w:bottom="1080" w:left="1080" w:header="708" w:footer="708" w:gutter="0"/>
       <w:pgNumType w:start="0"/>
       <w:cols w:space="708"/>
       <w:titlePg/>
@@ -2781,7 +4217,7 @@
     <w:link w:val="sourcecodeChar"/>
     <w:autoRedefine/>
     <w:qFormat/>
-    <w:rsid w:val="00E61C2D"/>
+    <w:rsid w:val="00C80AFF"/>
     <w:pPr>
       <w:pBdr>
         <w:top w:val="single" w:sz="4" w:space="10" w:color="D0CECE" w:themeColor="background2" w:themeShade="E6"/>
@@ -2798,37 +4234,21 @@
     <w:rPr>
       <w:rFonts w:ascii="Courier New" w:hAnsi="Courier New"/>
       <w:noProof/>
-      <w:color w:val="808080" w:themeColor="background1" w:themeShade="80"/>
+      <w:color w:val="BFBFBF" w:themeColor="background1" w:themeShade="BF"/>
       <w:sz w:val="16"/>
-      <w14:textFill>
-        <w14:solidFill>
-          <w14:schemeClr w14:val="bg1">
-            <w14:lumMod w14:val="50000"/>
-            <w14:lumMod w14:val="75000"/>
-          </w14:schemeClr>
-        </w14:solidFill>
-      </w14:textFill>
     </w:rPr>
   </w:style>
   <w:style w:type="character" w:customStyle="1" w:styleId="sourcecodeChar">
     <w:name w:val="source code Char"/>
     <w:basedOn w:val="DefaultParagraphFont"/>
     <w:link w:val="sourcecode"/>
-    <w:rsid w:val="00E61C2D"/>
+    <w:rsid w:val="00C80AFF"/>
     <w:rPr>
       <w:rFonts w:ascii="Courier New" w:hAnsi="Courier New"/>
       <w:noProof/>
-      <w:color w:val="808080" w:themeColor="background1" w:themeShade="80"/>
+      <w:color w:val="BFBFBF" w:themeColor="background1" w:themeShade="BF"/>
       <w:sz w:val="16"/>
       <w:shd w:val="clear" w:color="auto" w:fill="F5F9FC"/>
-      <w14:textFill>
-        <w14:solidFill>
-          <w14:schemeClr w14:val="bg1">
-            <w14:lumMod w14:val="50000"/>
-            <w14:lumMod w14:val="75000"/>
-          </w14:schemeClr>
-        </w14:solidFill>
-      </w14:textFill>
     </w:rPr>
   </w:style>
   <w:style w:type="character" w:styleId="SubtleReference">
@@ -2925,18 +4345,10 @@
     <w:rPr>
       <w:rFonts w:ascii="Courier New" w:hAnsi="Courier New"/>
       <w:noProof/>
-      <w:color w:val="808080" w:themeColor="background1" w:themeShade="80"/>
+      <w:color w:val="BFBFBF" w:themeColor="background1" w:themeShade="BF"/>
       <w:sz w:val="22"/>
       <w:bdr w:val="single" w:sz="4" w:space="0" w:color="BFBFBF" w:themeColor="background1" w:themeShade="BF"/>
       <w:shd w:val="clear" w:color="auto" w:fill="F5F9FC"/>
-      <w14:textFill>
-        <w14:solidFill>
-          <w14:schemeClr w14:val="bg1">
-            <w14:lumMod w14:val="50000"/>
-            <w14:lumMod w14:val="75000"/>
-          </w14:schemeClr>
-        </w14:solidFill>
-      </w14:textFill>
     </w:rPr>
   </w:style>
   <w:style w:type="paragraph" w:customStyle="1" w:styleId="srccomments">

</xml_diff>